<commit_message>
Actualizacion de plan de proyecto: portada, cronograma y tabla de contenido
</commit_message>
<xml_diff>
--- a/STU/Gestion/STU_PP.docx
+++ b/STU/Gestion/STU_PP.docx
@@ -185,14 +185,711 @@
           <w:sz w:val="36"/>
         </w:rPr>
       </w:pPr>
-      <w:r>
+    </w:p>
+    <w:p>
+      <w:pPr>
+        <w:jc w:val="right"/>
         <w:rPr>
           <w:rFonts w:ascii="Arial" w:eastAsia="Arial" w:hAnsi="Arial" w:cs="Arial"/>
           <w:b/>
           <w:sz w:val="36"/>
         </w:rPr>
-        <w:t>26/08/15</w:t>
-      </w:r>
+      </w:pPr>
+    </w:p>
+    <w:p>
+      <w:pPr>
+        <w:jc w:val="right"/>
+        <w:rPr>
+          <w:rFonts w:ascii="Arial" w:eastAsia="Arial" w:hAnsi="Arial" w:cs="Arial"/>
+          <w:b/>
+          <w:sz w:val="36"/>
+        </w:rPr>
+      </w:pPr>
+    </w:p>
+    <w:p>
+      <w:pPr>
+        <w:jc w:val="right"/>
+        <w:rPr>
+          <w:rFonts w:ascii="Arial" w:eastAsia="Arial" w:hAnsi="Arial" w:cs="Arial"/>
+          <w:b/>
+          <w:sz w:val="36"/>
+        </w:rPr>
+      </w:pPr>
+    </w:p>
+    <w:p>
+      <w:pPr>
+        <w:jc w:val="right"/>
+        <w:rPr>
+          <w:rFonts w:ascii="Arial" w:eastAsia="Arial" w:hAnsi="Arial" w:cs="Arial"/>
+          <w:b/>
+          <w:sz w:val="36"/>
+        </w:rPr>
+      </w:pPr>
+    </w:p>
+    <w:p>
+      <w:pPr>
+        <w:jc w:val="right"/>
+        <w:rPr>
+          <w:rFonts w:ascii="Arial" w:eastAsia="Arial" w:hAnsi="Arial" w:cs="Arial"/>
+          <w:b/>
+          <w:sz w:val="36"/>
+        </w:rPr>
+      </w:pPr>
+    </w:p>
+    <w:p>
+      <w:pPr>
+        <w:jc w:val="right"/>
+        <w:rPr>
+          <w:rFonts w:ascii="Arial" w:eastAsia="Arial" w:hAnsi="Arial" w:cs="Arial"/>
+          <w:b/>
+          <w:sz w:val="36"/>
+        </w:rPr>
+      </w:pPr>
+    </w:p>
+    <w:p>
+      <w:pPr>
+        <w:jc w:val="right"/>
+        <w:rPr>
+          <w:rFonts w:ascii="Arial" w:eastAsia="Arial" w:hAnsi="Arial" w:cs="Arial"/>
+          <w:b/>
+          <w:sz w:val="36"/>
+        </w:rPr>
+      </w:pPr>
+    </w:p>
+    <w:p>
+      <w:pPr>
+        <w:jc w:val="right"/>
+        <w:rPr>
+          <w:rFonts w:ascii="Arial" w:eastAsia="Arial" w:hAnsi="Arial" w:cs="Arial"/>
+          <w:b/>
+          <w:sz w:val="36"/>
+        </w:rPr>
+      </w:pPr>
+    </w:p>
+    <w:p>
+      <w:pPr>
+        <w:rPr>
+          <w:rFonts w:ascii="Arial" w:eastAsia="Arial" w:hAnsi="Arial" w:cs="Arial"/>
+          <w:b/>
+          <w:sz w:val="36"/>
+        </w:rPr>
+      </w:pPr>
+    </w:p>
+    <w:sdt>
+      <w:sdtPr>
+        <w:rPr>
+          <w:b/>
+          <w:color w:val="auto"/>
+        </w:rPr>
+        <w:id w:val="-1653445404"/>
+        <w:docPartObj>
+          <w:docPartGallery w:val="Table of Contents"/>
+          <w:docPartUnique/>
+        </w:docPartObj>
+      </w:sdtPr>
+      <w:sdtEndPr>
+        <w:rPr>
+          <w:rFonts w:ascii="Calibri" w:eastAsia="Calibri" w:hAnsi="Calibri" w:cs="Calibri"/>
+          <w:bCs/>
+          <w:color w:val="000000"/>
+          <w:sz w:val="22"/>
+          <w:szCs w:val="20"/>
+          <w:lang w:val="es-MX" w:eastAsia="es-MX"/>
+        </w:rPr>
+      </w:sdtEndPr>
+      <w:sdtContent>
+        <w:p>
+          <w:pPr>
+            <w:pStyle w:val="TtulodeTDC"/>
+            <w:rPr>
+              <w:b/>
+              <w:color w:val="auto"/>
+            </w:rPr>
+          </w:pPr>
+          <w:r>
+            <w:rPr>
+              <w:b/>
+              <w:color w:val="auto"/>
+            </w:rPr>
+            <w:t xml:space="preserve">Tabla de </w:t>
+          </w:r>
+          <w:r>
+            <w:rPr>
+              <w:b/>
+              <w:color w:val="auto"/>
+            </w:rPr>
+            <w:t>Contenido</w:t>
+          </w:r>
+        </w:p>
+        <w:p>
+          <w:pPr>
+            <w:pStyle w:val="TDC2"/>
+            <w:tabs>
+              <w:tab w:val="right" w:leader="dot" w:pos="8494"/>
+            </w:tabs>
+            <w:rPr>
+              <w:rFonts w:asciiTheme="minorHAnsi" w:eastAsiaTheme="minorEastAsia" w:hAnsiTheme="minorHAnsi" w:cstheme="minorBidi"/>
+              <w:noProof/>
+              <w:color w:val="auto"/>
+              <w:szCs w:val="22"/>
+              <w:lang w:val="es-ES" w:eastAsia="es-ES"/>
+            </w:rPr>
+          </w:pPr>
+          <w:r>
+            <w:fldChar w:fldCharType="begin"/>
+          </w:r>
+          <w:r>
+            <w:instrText xml:space="preserve"> TOC \o "1-3" \h \z \u </w:instrText>
+          </w:r>
+          <w:r>
+            <w:fldChar w:fldCharType="separate"/>
+          </w:r>
+          <w:hyperlink w:anchor="_Toc428809562" w:history="1">
+            <w:r>
+              <w:rPr>
+                <w:rStyle w:val="Hipervnculo"/>
+                <w:rFonts w:ascii="Times New Roman" w:hAnsi="Times New Roman" w:cs="Times New Roman"/>
+                <w:noProof/>
+              </w:rPr>
+              <w:t>1. Información General</w:t>
+            </w:r>
+            <w:r>
+              <w:rPr>
+                <w:noProof/>
+                <w:webHidden/>
+              </w:rPr>
+              <w:tab/>
+            </w:r>
+            <w:r>
+              <w:rPr>
+                <w:noProof/>
+                <w:webHidden/>
+              </w:rPr>
+              <w:fldChar w:fldCharType="begin"/>
+            </w:r>
+            <w:r>
+              <w:rPr>
+                <w:noProof/>
+                <w:webHidden/>
+              </w:rPr>
+              <w:instrText xml:space="preserve"> PAGEREF _Toc428809562 \h </w:instrText>
+            </w:r>
+            <w:r>
+              <w:rPr>
+                <w:noProof/>
+                <w:webHidden/>
+              </w:rPr>
+            </w:r>
+            <w:r>
+              <w:rPr>
+                <w:noProof/>
+                <w:webHidden/>
+              </w:rPr>
+              <w:fldChar w:fldCharType="separate"/>
+            </w:r>
+            <w:r>
+              <w:rPr>
+                <w:noProof/>
+                <w:webHidden/>
+              </w:rPr>
+              <w:t>3</w:t>
+            </w:r>
+            <w:r>
+              <w:rPr>
+                <w:noProof/>
+                <w:webHidden/>
+              </w:rPr>
+              <w:fldChar w:fldCharType="end"/>
+            </w:r>
+          </w:hyperlink>
+        </w:p>
+        <w:p>
+          <w:pPr>
+            <w:pStyle w:val="TDC2"/>
+            <w:tabs>
+              <w:tab w:val="right" w:leader="dot" w:pos="8494"/>
+            </w:tabs>
+            <w:rPr>
+              <w:rFonts w:asciiTheme="minorHAnsi" w:eastAsiaTheme="minorEastAsia" w:hAnsiTheme="minorHAnsi" w:cstheme="minorBidi"/>
+              <w:noProof/>
+              <w:color w:val="auto"/>
+              <w:szCs w:val="22"/>
+              <w:lang w:val="es-ES" w:eastAsia="es-ES"/>
+            </w:rPr>
+          </w:pPr>
+          <w:hyperlink w:anchor="_Toc428809563" w:history="1">
+            <w:r>
+              <w:rPr>
+                <w:rStyle w:val="Hipervnculo"/>
+                <w:rFonts w:ascii="Times New Roman" w:hAnsi="Times New Roman" w:cs="Times New Roman"/>
+                <w:noProof/>
+              </w:rPr>
+              <w:t>2. Descripción del proyecto</w:t>
+            </w:r>
+            <w:r>
+              <w:rPr>
+                <w:noProof/>
+                <w:webHidden/>
+              </w:rPr>
+              <w:tab/>
+            </w:r>
+            <w:r>
+              <w:rPr>
+                <w:noProof/>
+                <w:webHidden/>
+              </w:rPr>
+              <w:fldChar w:fldCharType="begin"/>
+            </w:r>
+            <w:r>
+              <w:rPr>
+                <w:noProof/>
+                <w:webHidden/>
+              </w:rPr>
+              <w:instrText xml:space="preserve"> PAGEREF _Toc428809563 \h </w:instrText>
+            </w:r>
+            <w:r>
+              <w:rPr>
+                <w:noProof/>
+                <w:webHidden/>
+              </w:rPr>
+            </w:r>
+            <w:r>
+              <w:rPr>
+                <w:noProof/>
+                <w:webHidden/>
+              </w:rPr>
+              <w:fldChar w:fldCharType="separate"/>
+            </w:r>
+            <w:r>
+              <w:rPr>
+                <w:noProof/>
+                <w:webHidden/>
+              </w:rPr>
+              <w:t>3</w:t>
+            </w:r>
+            <w:r>
+              <w:rPr>
+                <w:noProof/>
+                <w:webHidden/>
+              </w:rPr>
+              <w:fldChar w:fldCharType="end"/>
+            </w:r>
+          </w:hyperlink>
+        </w:p>
+        <w:p>
+          <w:pPr>
+            <w:pStyle w:val="TDC2"/>
+            <w:tabs>
+              <w:tab w:val="right" w:leader="dot" w:pos="8494"/>
+            </w:tabs>
+            <w:rPr>
+              <w:rFonts w:asciiTheme="minorHAnsi" w:eastAsiaTheme="minorEastAsia" w:hAnsiTheme="minorHAnsi" w:cstheme="minorBidi"/>
+              <w:noProof/>
+              <w:color w:val="auto"/>
+              <w:szCs w:val="22"/>
+              <w:lang w:val="es-ES" w:eastAsia="es-ES"/>
+            </w:rPr>
+          </w:pPr>
+          <w:hyperlink w:anchor="_Toc428809564" w:history="1">
+            <w:r>
+              <w:rPr>
+                <w:rStyle w:val="Hipervnculo"/>
+                <w:rFonts w:ascii="Times New Roman" w:hAnsi="Times New Roman" w:cs="Times New Roman"/>
+                <w:noProof/>
+              </w:rPr>
+              <w:t>3. Justificación del proyecto</w:t>
+            </w:r>
+            <w:r>
+              <w:rPr>
+                <w:noProof/>
+                <w:webHidden/>
+              </w:rPr>
+              <w:tab/>
+            </w:r>
+            <w:r>
+              <w:rPr>
+                <w:noProof/>
+                <w:webHidden/>
+              </w:rPr>
+              <w:fldChar w:fldCharType="begin"/>
+            </w:r>
+            <w:r>
+              <w:rPr>
+                <w:noProof/>
+                <w:webHidden/>
+              </w:rPr>
+              <w:instrText xml:space="preserve"> PAGEREF _Toc428809564 \h </w:instrText>
+            </w:r>
+            <w:r>
+              <w:rPr>
+                <w:noProof/>
+                <w:webHidden/>
+              </w:rPr>
+            </w:r>
+            <w:r>
+              <w:rPr>
+                <w:noProof/>
+                <w:webHidden/>
+              </w:rPr>
+              <w:fldChar w:fldCharType="separate"/>
+            </w:r>
+            <w:r>
+              <w:rPr>
+                <w:noProof/>
+                <w:webHidden/>
+              </w:rPr>
+              <w:t>4</w:t>
+            </w:r>
+            <w:r>
+              <w:rPr>
+                <w:noProof/>
+                <w:webHidden/>
+              </w:rPr>
+              <w:fldChar w:fldCharType="end"/>
+            </w:r>
+          </w:hyperlink>
+        </w:p>
+        <w:p>
+          <w:pPr>
+            <w:pStyle w:val="TDC2"/>
+            <w:tabs>
+              <w:tab w:val="right" w:leader="dot" w:pos="8494"/>
+            </w:tabs>
+            <w:rPr>
+              <w:rFonts w:asciiTheme="minorHAnsi" w:eastAsiaTheme="minorEastAsia" w:hAnsiTheme="minorHAnsi" w:cstheme="minorBidi"/>
+              <w:noProof/>
+              <w:color w:val="auto"/>
+              <w:szCs w:val="22"/>
+              <w:lang w:val="es-ES" w:eastAsia="es-ES"/>
+            </w:rPr>
+          </w:pPr>
+          <w:hyperlink w:anchor="_Toc428809565" w:history="1">
+            <w:r>
+              <w:rPr>
+                <w:rStyle w:val="Hipervnculo"/>
+                <w:rFonts w:ascii="Times New Roman" w:hAnsi="Times New Roman" w:cs="Times New Roman"/>
+                <w:noProof/>
+              </w:rPr>
+              <w:t>4. Requisitos del proyecto</w:t>
+            </w:r>
+            <w:r>
+              <w:rPr>
+                <w:noProof/>
+                <w:webHidden/>
+              </w:rPr>
+              <w:tab/>
+            </w:r>
+            <w:r>
+              <w:rPr>
+                <w:noProof/>
+                <w:webHidden/>
+              </w:rPr>
+              <w:fldChar w:fldCharType="begin"/>
+            </w:r>
+            <w:r>
+              <w:rPr>
+                <w:noProof/>
+                <w:webHidden/>
+              </w:rPr>
+              <w:instrText xml:space="preserve"> PAGEREF _Toc428809565 \h </w:instrText>
+            </w:r>
+            <w:r>
+              <w:rPr>
+                <w:noProof/>
+                <w:webHidden/>
+              </w:rPr>
+            </w:r>
+            <w:r>
+              <w:rPr>
+                <w:noProof/>
+                <w:webHidden/>
+              </w:rPr>
+              <w:fldChar w:fldCharType="separate"/>
+            </w:r>
+            <w:r>
+              <w:rPr>
+                <w:noProof/>
+                <w:webHidden/>
+              </w:rPr>
+              <w:t>4</w:t>
+            </w:r>
+            <w:r>
+              <w:rPr>
+                <w:noProof/>
+                <w:webHidden/>
+              </w:rPr>
+              <w:fldChar w:fldCharType="end"/>
+            </w:r>
+          </w:hyperlink>
+        </w:p>
+        <w:p>
+          <w:pPr>
+            <w:pStyle w:val="TDC2"/>
+            <w:tabs>
+              <w:tab w:val="right" w:leader="dot" w:pos="8494"/>
+            </w:tabs>
+            <w:rPr>
+              <w:rFonts w:asciiTheme="minorHAnsi" w:eastAsiaTheme="minorEastAsia" w:hAnsiTheme="minorHAnsi" w:cstheme="minorBidi"/>
+              <w:noProof/>
+              <w:color w:val="auto"/>
+              <w:szCs w:val="22"/>
+              <w:lang w:val="es-ES" w:eastAsia="es-ES"/>
+            </w:rPr>
+          </w:pPr>
+          <w:hyperlink w:anchor="_Toc428809566" w:history="1">
+            <w:r>
+              <w:rPr>
+                <w:rStyle w:val="Hipervnculo"/>
+                <w:rFonts w:ascii="Times New Roman" w:hAnsi="Times New Roman" w:cs="Times New Roman"/>
+                <w:noProof/>
+              </w:rPr>
+              <w:t>5. Objetivos del proyecto</w:t>
+            </w:r>
+            <w:r>
+              <w:rPr>
+                <w:noProof/>
+                <w:webHidden/>
+              </w:rPr>
+              <w:tab/>
+            </w:r>
+            <w:r>
+              <w:rPr>
+                <w:noProof/>
+                <w:webHidden/>
+              </w:rPr>
+              <w:fldChar w:fldCharType="begin"/>
+            </w:r>
+            <w:r>
+              <w:rPr>
+                <w:noProof/>
+                <w:webHidden/>
+              </w:rPr>
+              <w:instrText xml:space="preserve"> PAGEREF _Toc428809566 \h </w:instrText>
+            </w:r>
+            <w:r>
+              <w:rPr>
+                <w:noProof/>
+                <w:webHidden/>
+              </w:rPr>
+            </w:r>
+            <w:r>
+              <w:rPr>
+                <w:noProof/>
+                <w:webHidden/>
+              </w:rPr>
+              <w:fldChar w:fldCharType="separate"/>
+            </w:r>
+            <w:r>
+              <w:rPr>
+                <w:noProof/>
+                <w:webHidden/>
+              </w:rPr>
+              <w:t>4</w:t>
+            </w:r>
+            <w:r>
+              <w:rPr>
+                <w:noProof/>
+                <w:webHidden/>
+              </w:rPr>
+              <w:fldChar w:fldCharType="end"/>
+            </w:r>
+          </w:hyperlink>
+        </w:p>
+        <w:p>
+          <w:pPr>
+            <w:pStyle w:val="TDC2"/>
+            <w:tabs>
+              <w:tab w:val="right" w:leader="dot" w:pos="8494"/>
+            </w:tabs>
+            <w:rPr>
+              <w:rFonts w:asciiTheme="minorHAnsi" w:eastAsiaTheme="minorEastAsia" w:hAnsiTheme="minorHAnsi" w:cstheme="minorBidi"/>
+              <w:noProof/>
+              <w:color w:val="auto"/>
+              <w:szCs w:val="22"/>
+              <w:lang w:val="es-ES" w:eastAsia="es-ES"/>
+            </w:rPr>
+          </w:pPr>
+          <w:hyperlink w:anchor="_Toc428809567" w:history="1">
+            <w:r>
+              <w:rPr>
+                <w:rStyle w:val="Hipervnculo"/>
+                <w:rFonts w:ascii="Times New Roman" w:hAnsi="Times New Roman" w:cs="Times New Roman"/>
+                <w:noProof/>
+              </w:rPr>
+              <w:t>6. Cronograma de Hitos del proyecto</w:t>
+            </w:r>
+            <w:r>
+              <w:rPr>
+                <w:noProof/>
+                <w:webHidden/>
+              </w:rPr>
+              <w:tab/>
+            </w:r>
+            <w:r>
+              <w:rPr>
+                <w:noProof/>
+                <w:webHidden/>
+              </w:rPr>
+              <w:fldChar w:fldCharType="begin"/>
+            </w:r>
+            <w:r>
+              <w:rPr>
+                <w:noProof/>
+                <w:webHidden/>
+              </w:rPr>
+              <w:instrText xml:space="preserve"> PAGEREF _Toc428809567 \h </w:instrText>
+            </w:r>
+            <w:r>
+              <w:rPr>
+                <w:noProof/>
+                <w:webHidden/>
+              </w:rPr>
+            </w:r>
+            <w:r>
+              <w:rPr>
+                <w:noProof/>
+                <w:webHidden/>
+              </w:rPr>
+              <w:fldChar w:fldCharType="separate"/>
+            </w:r>
+            <w:r>
+              <w:rPr>
+                <w:noProof/>
+                <w:webHidden/>
+              </w:rPr>
+              <w:t>5</w:t>
+            </w:r>
+            <w:r>
+              <w:rPr>
+                <w:noProof/>
+                <w:webHidden/>
+              </w:rPr>
+              <w:fldChar w:fldCharType="end"/>
+            </w:r>
+          </w:hyperlink>
+        </w:p>
+        <w:p>
+          <w:pPr>
+            <w:pStyle w:val="TDC2"/>
+            <w:tabs>
+              <w:tab w:val="right" w:leader="dot" w:pos="8494"/>
+            </w:tabs>
+            <w:rPr>
+              <w:rFonts w:asciiTheme="minorHAnsi" w:eastAsiaTheme="minorEastAsia" w:hAnsiTheme="minorHAnsi" w:cstheme="minorBidi"/>
+              <w:noProof/>
+              <w:color w:val="auto"/>
+              <w:szCs w:val="22"/>
+              <w:lang w:val="es-ES" w:eastAsia="es-ES"/>
+            </w:rPr>
+          </w:pPr>
+          <w:hyperlink w:anchor="_Toc428809568" w:history="1">
+            <w:r>
+              <w:rPr>
+                <w:rStyle w:val="Hipervnculo"/>
+                <w:rFonts w:ascii="Times New Roman" w:hAnsi="Times New Roman" w:cs="Times New Roman"/>
+                <w:noProof/>
+              </w:rPr>
+              <w:t>7. Personal y recursos pre asignados</w:t>
+            </w:r>
+            <w:r>
+              <w:rPr>
+                <w:noProof/>
+                <w:webHidden/>
+              </w:rPr>
+              <w:tab/>
+            </w:r>
+            <w:r>
+              <w:rPr>
+                <w:noProof/>
+                <w:webHidden/>
+              </w:rPr>
+              <w:fldChar w:fldCharType="begin"/>
+            </w:r>
+            <w:r>
+              <w:rPr>
+                <w:noProof/>
+                <w:webHidden/>
+              </w:rPr>
+              <w:instrText xml:space="preserve"> PAGEREF _Toc428809568 \h </w:instrText>
+            </w:r>
+            <w:r>
+              <w:rPr>
+                <w:noProof/>
+                <w:webHidden/>
+              </w:rPr>
+            </w:r>
+            <w:r>
+              <w:rPr>
+                <w:noProof/>
+                <w:webHidden/>
+              </w:rPr>
+              <w:fldChar w:fldCharType="separate"/>
+            </w:r>
+            <w:r>
+              <w:rPr>
+                <w:noProof/>
+                <w:webHidden/>
+              </w:rPr>
+              <w:t>5</w:t>
+            </w:r>
+            <w:r>
+              <w:rPr>
+                <w:noProof/>
+                <w:webHidden/>
+              </w:rPr>
+              <w:fldChar w:fldCharType="end"/>
+            </w:r>
+          </w:hyperlink>
+        </w:p>
+        <w:p>
+          <w:r>
+            <w:rPr>
+              <w:b/>
+              <w:bCs/>
+            </w:rPr>
+            <w:fldChar w:fldCharType="end"/>
+          </w:r>
+        </w:p>
+      </w:sdtContent>
+    </w:sdt>
+    <w:p>
+      <w:pPr>
+        <w:rPr>
+          <w:rFonts w:ascii="Arial" w:eastAsia="Arial" w:hAnsi="Arial" w:cs="Arial"/>
+          <w:b/>
+          <w:sz w:val="36"/>
+        </w:rPr>
+      </w:pPr>
+    </w:p>
+    <w:p>
+      <w:pPr>
+        <w:jc w:val="right"/>
+        <w:rPr>
+          <w:rFonts w:ascii="Arial" w:eastAsia="Arial" w:hAnsi="Arial" w:cs="Arial"/>
+          <w:b/>
+          <w:sz w:val="36"/>
+        </w:rPr>
+      </w:pPr>
+    </w:p>
+    <w:p>
+      <w:pPr>
+        <w:jc w:val="right"/>
+        <w:rPr>
+          <w:rFonts w:ascii="Arial" w:eastAsia="Arial" w:hAnsi="Arial" w:cs="Arial"/>
+          <w:b/>
+          <w:sz w:val="36"/>
+        </w:rPr>
+      </w:pPr>
+    </w:p>
+    <w:p>
+      <w:pPr>
+        <w:jc w:val="right"/>
+        <w:rPr>
+          <w:rFonts w:ascii="Arial" w:eastAsia="Arial" w:hAnsi="Arial" w:cs="Arial"/>
+          <w:b/>
+          <w:sz w:val="36"/>
+        </w:rPr>
+      </w:pPr>
     </w:p>
     <w:p>
       <w:pPr>
@@ -277,16 +974,16 @@
     <w:tbl>
       <w:tblPr>
         <w:tblStyle w:val="Tablaconcuadrcula"/>
-        <w:tblpPr w:leftFromText="141" w:rightFromText="141" w:vertAnchor="text" w:horzAnchor="margin" w:tblpY="114"/>
-        <w:tblW w:w="8717" w:type="dxa"/>
+        <w:tblpPr w:leftFromText="141" w:rightFromText="141" w:vertAnchor="text" w:horzAnchor="margin" w:tblpX="-431" w:tblpY="114"/>
+        <w:tblW w:w="9148" w:type="dxa"/>
         <w:tblLook w:val="04A0" w:firstRow="1" w:lastRow="0" w:firstColumn="1" w:lastColumn="0" w:noHBand="0" w:noVBand="1"/>
       </w:tblPr>
       <w:tblGrid>
         <w:gridCol w:w="898"/>
-        <w:gridCol w:w="2014"/>
+        <w:gridCol w:w="1791"/>
         <w:gridCol w:w="2126"/>
         <w:gridCol w:w="1559"/>
-        <w:gridCol w:w="2120"/>
+        <w:gridCol w:w="2774"/>
       </w:tblGrid>
       <w:tr>
         <w:trPr>
@@ -294,7 +991,7 @@
         </w:trPr>
         <w:tc>
           <w:tcPr>
-            <w:tcW w:w="8717" w:type="dxa"/>
+            <w:tcW w:w="9148" w:type="dxa"/>
             <w:gridSpan w:val="5"/>
             <w:shd w:val="clear" w:color="auto" w:fill="000000" w:themeFill="text1"/>
             <w:vAlign w:val="center"/>
@@ -360,7 +1057,7 @@
         </w:tc>
         <w:tc>
           <w:tcPr>
-            <w:tcW w:w="2014" w:type="dxa"/>
+            <w:tcW w:w="1791" w:type="dxa"/>
             <w:vAlign w:val="center"/>
           </w:tcPr>
           <w:p>
@@ -450,7 +1147,7 @@
         </w:tc>
         <w:tc>
           <w:tcPr>
-            <w:tcW w:w="2120" w:type="dxa"/>
+            <w:tcW w:w="2774" w:type="dxa"/>
             <w:vAlign w:val="center"/>
           </w:tcPr>
           <w:p>
@@ -505,7 +1202,7 @@
         </w:tc>
         <w:tc>
           <w:tcPr>
-            <w:tcW w:w="2014" w:type="dxa"/>
+            <w:tcW w:w="1791" w:type="dxa"/>
             <w:vAlign w:val="center"/>
           </w:tcPr>
           <w:p>
@@ -541,6 +1238,12 @@
                 <w:rFonts w:ascii="Arial" w:hAnsi="Arial" w:cs="Arial"/>
               </w:rPr>
             </w:pPr>
+            <w:r>
+              <w:rPr>
+                <w:rFonts w:ascii="Arial" w:hAnsi="Arial" w:cs="Arial"/>
+              </w:rPr>
+              <w:t>Lenis Wong Portillo</w:t>
+            </w:r>
           </w:p>
         </w:tc>
         <w:tc>
@@ -568,7 +1271,7 @@
         </w:tc>
         <w:tc>
           <w:tcPr>
-            <w:tcW w:w="2120" w:type="dxa"/>
+            <w:tcW w:w="2774" w:type="dxa"/>
             <w:vAlign w:val="center"/>
           </w:tcPr>
           <w:p>
@@ -616,7 +1319,7 @@
         </w:tc>
         <w:tc>
           <w:tcPr>
-            <w:tcW w:w="2014" w:type="dxa"/>
+            <w:tcW w:w="1791" w:type="dxa"/>
             <w:vAlign w:val="center"/>
           </w:tcPr>
           <w:p>
@@ -629,6 +1332,12 @@
                 <w:rFonts w:ascii="Arial" w:hAnsi="Arial" w:cs="Arial"/>
               </w:rPr>
             </w:pPr>
+            <w:r>
+              <w:rPr>
+                <w:rFonts w:ascii="Arial" w:hAnsi="Arial" w:cs="Arial"/>
+              </w:rPr>
+              <w:t>Jorge Ramírez</w:t>
+            </w:r>
           </w:p>
         </w:tc>
         <w:tc>
@@ -663,11 +1372,29 @@
                 <w:rFonts w:ascii="Arial" w:hAnsi="Arial" w:cs="Arial"/>
               </w:rPr>
             </w:pPr>
-          </w:p>
-        </w:tc>
-        <w:tc>
-          <w:tcPr>
-            <w:tcW w:w="2120" w:type="dxa"/>
+            <w:r>
+              <w:rPr>
+                <w:rFonts w:ascii="Arial" w:hAnsi="Arial" w:cs="Arial"/>
+              </w:rPr>
+              <w:t>31/08/</w:t>
+            </w:r>
+            <w:r>
+              <w:rPr>
+                <w:rFonts w:ascii="Arial" w:hAnsi="Arial" w:cs="Arial"/>
+              </w:rPr>
+              <w:t>20</w:t>
+            </w:r>
+            <w:r>
+              <w:rPr>
+                <w:rFonts w:ascii="Arial" w:hAnsi="Arial" w:cs="Arial"/>
+              </w:rPr>
+              <w:t>15</w:t>
+            </w:r>
+          </w:p>
+        </w:tc>
+        <w:tc>
+          <w:tcPr>
+            <w:tcW w:w="2774" w:type="dxa"/>
             <w:vAlign w:val="center"/>
           </w:tcPr>
           <w:p>
@@ -680,106 +1407,88 @@
                 <w:rFonts w:ascii="Arial" w:hAnsi="Arial" w:cs="Arial"/>
               </w:rPr>
             </w:pPr>
+            <w:r>
+              <w:rPr>
+                <w:rFonts w:ascii="Arial" w:hAnsi="Arial" w:cs="Arial"/>
+              </w:rPr>
+              <w:t>Corrección de port</w:t>
+            </w:r>
+            <w:r>
+              <w:rPr>
+                <w:rFonts w:ascii="Arial" w:hAnsi="Arial" w:cs="Arial"/>
+              </w:rPr>
+              <w:t xml:space="preserve">ada, </w:t>
+            </w:r>
+            <w:r>
+              <w:rPr>
+                <w:rFonts w:ascii="Arial" w:hAnsi="Arial" w:cs="Arial"/>
+              </w:rPr>
+              <w:t>actualización de cronograma</w:t>
+            </w:r>
+            <w:r>
+              <w:rPr>
+                <w:rFonts w:ascii="Arial" w:hAnsi="Arial" w:cs="Arial"/>
+              </w:rPr>
+              <w:t xml:space="preserve"> y tabla de contenido.</w:t>
+            </w:r>
+            <w:bookmarkStart w:id="1" w:name="_GoBack"/>
+            <w:bookmarkEnd w:id="1"/>
           </w:p>
         </w:tc>
       </w:tr>
     </w:tbl>
+    <w:p/>
     <w:p>
       <w:pPr>
-        <w:spacing w:after="0" w:line="240" w:lineRule="auto"/>
-        <w:rPr>
-          <w:rFonts w:ascii="Trebuchet MS" w:eastAsia="Trebuchet MS" w:hAnsi="Trebuchet MS" w:cs="Trebuchet MS"/>
+        <w:jc w:val="center"/>
+        <w:rPr>
+          <w:rFonts w:ascii="Times New Roman" w:hAnsi="Times New Roman" w:cs="Times New Roman"/>
           <w:b/>
-          <w:sz w:val="42"/>
-          <w:u w:val="single"/>
-        </w:rPr>
-      </w:pPr>
-    </w:p>
-    <w:p>
-      <w:pPr>
-        <w:spacing w:after="0" w:line="360" w:lineRule="auto"/>
-        <w:ind w:left="120"/>
-        <w:jc w:val="center"/>
+          <w:sz w:val="48"/>
+          <w:szCs w:val="48"/>
+        </w:rPr>
+      </w:pPr>
+      <w:r>
         <w:rPr>
           <w:rFonts w:ascii="Times New Roman" w:hAnsi="Times New Roman" w:cs="Times New Roman"/>
-        </w:rPr>
-      </w:pPr>
-      <w:r>
-        <w:rPr>
-          <w:rFonts w:ascii="Times New Roman" w:eastAsia="Trebuchet MS" w:hAnsi="Times New Roman" w:cs="Times New Roman"/>
           <w:b/>
-          <w:sz w:val="42"/>
+          <w:sz w:val="48"/>
+          <w:szCs w:val="48"/>
         </w:rPr>
         <w:t xml:space="preserve">Plan de Gestión del </w:t>
       </w:r>
       <w:r>
         <w:rPr>
-          <w:rFonts w:ascii="Times New Roman" w:eastAsia="Trebuchet MS" w:hAnsi="Times New Roman" w:cs="Times New Roman"/>
+          <w:rFonts w:ascii="Times New Roman" w:hAnsi="Times New Roman" w:cs="Times New Roman"/>
           <w:b/>
-          <w:sz w:val="42"/>
+          <w:sz w:val="48"/>
+          <w:szCs w:val="48"/>
         </w:rPr>
         <w:t>Proyecto</w:t>
       </w:r>
     </w:p>
     <w:p>
       <w:pPr>
-        <w:spacing w:after="0" w:line="360" w:lineRule="auto"/>
-        <w:rPr>
-          <w:rFonts w:ascii="Times New Roman" w:eastAsia="Times New Roman" w:hAnsi="Times New Roman" w:cs="Times New Roman"/>
-          <w:b/>
-          <w:sz w:val="24"/>
-        </w:rPr>
-      </w:pPr>
+        <w:pStyle w:val="Ttulo2"/>
+        <w:rPr>
+          <w:rFonts w:ascii="Times New Roman" w:hAnsi="Times New Roman" w:cs="Times New Roman"/>
+          <w:sz w:val="48"/>
+        </w:rPr>
+      </w:pPr>
+      <w:bookmarkStart w:id="2" w:name="_Toc428809562"/>
       <w:r>
         <w:rPr>
-          <w:rFonts w:ascii="Times New Roman" w:eastAsia="Times New Roman" w:hAnsi="Times New Roman" w:cs="Times New Roman"/>
-          <w:sz w:val="24"/>
-        </w:rPr>
-        <w:br/>
+          <w:rFonts w:ascii="Times New Roman" w:hAnsi="Times New Roman" w:cs="Times New Roman"/>
+        </w:rPr>
+        <w:t>1. Información</w:t>
       </w:r>
       <w:r>
         <w:rPr>
-          <w:rFonts w:ascii="Times New Roman" w:eastAsia="Times New Roman" w:hAnsi="Times New Roman" w:cs="Times New Roman"/>
-          <w:sz w:val="24"/>
-        </w:rPr>
-        <w:t>1.</w:t>
-      </w:r>
-      <w:r>
-        <w:rPr>
-          <w:rFonts w:ascii="Times New Roman" w:eastAsia="Times New Roman" w:hAnsi="Times New Roman" w:cs="Times New Roman"/>
-          <w:b/>
-          <w:sz w:val="24"/>
-        </w:rPr>
-        <w:t xml:space="preserve"> </w:t>
-      </w:r>
-      <w:r>
-        <w:rPr>
-          <w:rFonts w:ascii="Times New Roman" w:eastAsia="Times New Roman" w:hAnsi="Times New Roman" w:cs="Times New Roman"/>
-          <w:b/>
-          <w:sz w:val="28"/>
-          <w:szCs w:val="28"/>
-        </w:rPr>
-        <w:t>Información</w:t>
-      </w:r>
-      <w:r>
-        <w:rPr>
-          <w:rFonts w:ascii="Times New Roman" w:eastAsia="Times New Roman" w:hAnsi="Times New Roman" w:cs="Times New Roman"/>
-          <w:b/>
-          <w:sz w:val="28"/>
-          <w:szCs w:val="28"/>
+          <w:rFonts w:ascii="Times New Roman" w:hAnsi="Times New Roman" w:cs="Times New Roman"/>
         </w:rPr>
         <w:t xml:space="preserve"> General</w:t>
       </w:r>
-    </w:p>
-    <w:p>
-      <w:pPr>
-        <w:spacing w:after="0" w:line="360" w:lineRule="auto"/>
-        <w:rPr>
-          <w:rFonts w:ascii="Times New Roman" w:eastAsia="Times New Roman" w:hAnsi="Times New Roman" w:cs="Times New Roman"/>
-          <w:b/>
-          <w:sz w:val="24"/>
-        </w:rPr>
-      </w:pPr>
+      <w:bookmarkEnd w:id="2"/>
     </w:p>
     <w:tbl>
       <w:tblPr>
@@ -926,19 +1635,15 @@
                 <w:sz w:val="24"/>
               </w:rPr>
             </w:pPr>
-            <w:proofErr w:type="spellStart"/>
-            <w:r>
-              <w:t>Jorje</w:t>
-            </w:r>
-            <w:proofErr w:type="spellEnd"/>
+            <w:r>
+              <w:t>Jorge</w:t>
+            </w:r>
             <w:r>
               <w:t xml:space="preserve"> Luis </w:t>
             </w:r>
-            <w:proofErr w:type="spellStart"/>
-            <w:r>
-              <w:t>Ramirez</w:t>
-            </w:r>
-            <w:proofErr w:type="spellEnd"/>
+            <w:r>
+              <w:t>Ramírez</w:t>
+            </w:r>
             <w:r>
               <w:t xml:space="preserve"> Huerta</w:t>
             </w:r>
@@ -948,39 +1653,19 @@
     </w:tbl>
     <w:p>
       <w:pPr>
-        <w:spacing w:after="0" w:line="360" w:lineRule="auto"/>
-        <w:rPr>
-          <w:rFonts w:ascii="Times New Roman" w:eastAsia="Times New Roman" w:hAnsi="Times New Roman" w:cs="Times New Roman"/>
-          <w:b/>
-          <w:sz w:val="28"/>
-          <w:szCs w:val="28"/>
-        </w:rPr>
-      </w:pPr>
+        <w:pStyle w:val="Ttulo2"/>
+        <w:rPr>
+          <w:rFonts w:ascii="Times New Roman" w:hAnsi="Times New Roman" w:cs="Times New Roman"/>
+        </w:rPr>
+      </w:pPr>
+      <w:bookmarkStart w:id="3" w:name="_Toc428809563"/>
       <w:r>
         <w:rPr>
-          <w:rFonts w:ascii="Times New Roman" w:eastAsia="Times New Roman" w:hAnsi="Times New Roman" w:cs="Times New Roman"/>
-          <w:sz w:val="24"/>
-        </w:rPr>
-        <w:br/>
+          <w:rFonts w:ascii="Times New Roman" w:hAnsi="Times New Roman" w:cs="Times New Roman"/>
+        </w:rPr>
+        <w:t>2. Descripción del proyecto</w:t>
       </w:r>
-      <w:r>
-        <w:rPr>
-          <w:rFonts w:ascii="Times New Roman" w:eastAsia="Times New Roman" w:hAnsi="Times New Roman" w:cs="Times New Roman"/>
-          <w:b/>
-          <w:sz w:val="28"/>
-          <w:szCs w:val="28"/>
-        </w:rPr>
-        <w:t xml:space="preserve">2. </w:t>
-      </w:r>
-      <w:r>
-        <w:rPr>
-          <w:rFonts w:ascii="Times New Roman" w:eastAsia="Times New Roman" w:hAnsi="Times New Roman" w:cs="Times New Roman"/>
-          <w:b/>
-          <w:sz w:val="28"/>
-          <w:szCs w:val="28"/>
-        </w:rPr>
-        <w:t>Descripción del proyecto</w:t>
-      </w:r>
+      <w:bookmarkEnd w:id="3"/>
     </w:p>
     <w:p>
       <w:pPr>
@@ -1107,45 +1792,25 @@
     </w:p>
     <w:p>
       <w:pPr>
-        <w:spacing w:after="0" w:line="360" w:lineRule="auto"/>
-        <w:jc w:val="both"/>
-        <w:rPr>
-          <w:rFonts w:ascii="Times New Roman" w:eastAsia="Times New Roman" w:hAnsi="Times New Roman" w:cs="Times New Roman"/>
-          <w:b/>
-          <w:sz w:val="28"/>
-          <w:szCs w:val="28"/>
-        </w:rPr>
-      </w:pPr>
-    </w:p>
-    <w:p>
-      <w:pPr>
-        <w:spacing w:after="0" w:line="360" w:lineRule="auto"/>
-        <w:jc w:val="both"/>
-        <w:rPr>
-          <w:rFonts w:ascii="Times New Roman" w:eastAsia="Times New Roman" w:hAnsi="Times New Roman" w:cs="Times New Roman"/>
-          <w:b/>
-          <w:sz w:val="28"/>
-          <w:szCs w:val="28"/>
-        </w:rPr>
-      </w:pPr>
+        <w:pStyle w:val="Ttulo2"/>
+        <w:rPr>
+          <w:rFonts w:ascii="Times New Roman" w:hAnsi="Times New Roman" w:cs="Times New Roman"/>
+        </w:rPr>
+      </w:pPr>
+      <w:bookmarkStart w:id="4" w:name="_Toc428809564"/>
       <w:r>
         <w:rPr>
-          <w:rFonts w:ascii="Times New Roman" w:eastAsia="Times New Roman" w:hAnsi="Times New Roman" w:cs="Times New Roman"/>
-          <w:b/>
-          <w:sz w:val="28"/>
-          <w:szCs w:val="28"/>
+          <w:rFonts w:ascii="Times New Roman" w:hAnsi="Times New Roman" w:cs="Times New Roman"/>
         </w:rPr>
         <w:t>3</w:t>
       </w:r>
       <w:r>
         <w:rPr>
-          <w:rFonts w:ascii="Times New Roman" w:eastAsia="Times New Roman" w:hAnsi="Times New Roman" w:cs="Times New Roman"/>
-          <w:b/>
-          <w:sz w:val="28"/>
-          <w:szCs w:val="28"/>
+          <w:rFonts w:ascii="Times New Roman" w:hAnsi="Times New Roman" w:cs="Times New Roman"/>
         </w:rPr>
         <w:t>. Justificación del proyecto</w:t>
       </w:r>
+      <w:bookmarkEnd w:id="4"/>
     </w:p>
     <w:p>
       <w:pPr>
@@ -1208,67 +1873,26 @@
     </w:p>
     <w:p>
       <w:pPr>
-        <w:spacing w:after="0" w:line="360" w:lineRule="auto"/>
-        <w:jc w:val="both"/>
-        <w:rPr>
-          <w:rFonts w:ascii="Times New Roman" w:eastAsia="Times New Roman" w:hAnsi="Times New Roman" w:cs="Times New Roman"/>
-          <w:b/>
-          <w:sz w:val="28"/>
-          <w:szCs w:val="28"/>
-        </w:rPr>
-      </w:pPr>
-    </w:p>
-    <w:p>
-      <w:pPr>
-        <w:spacing w:after="0" w:line="360" w:lineRule="auto"/>
-        <w:jc w:val="both"/>
-        <w:rPr>
-          <w:rFonts w:ascii="Times New Roman" w:eastAsia="Times New Roman" w:hAnsi="Times New Roman" w:cs="Times New Roman"/>
-          <w:b/>
-          <w:sz w:val="28"/>
-          <w:szCs w:val="28"/>
-        </w:rPr>
-      </w:pPr>
-    </w:p>
-    <w:p>
-      <w:pPr>
-        <w:spacing w:after="0" w:line="360" w:lineRule="auto"/>
-        <w:jc w:val="both"/>
-        <w:rPr>
-          <w:rFonts w:ascii="Times New Roman" w:eastAsia="Times New Roman" w:hAnsi="Times New Roman" w:cs="Times New Roman"/>
-          <w:b/>
-          <w:sz w:val="28"/>
-          <w:szCs w:val="28"/>
-        </w:rPr>
-      </w:pPr>
+        <w:pStyle w:val="Ttulo2"/>
+        <w:rPr>
+          <w:rFonts w:ascii="Times New Roman" w:hAnsi="Times New Roman" w:cs="Times New Roman"/>
+        </w:rPr>
+      </w:pPr>
+      <w:bookmarkStart w:id="5" w:name="_Toc428809565"/>
       <w:r>
         <w:rPr>
-          <w:rFonts w:ascii="Times New Roman" w:eastAsia="Times New Roman" w:hAnsi="Times New Roman" w:cs="Times New Roman"/>
-          <w:b/>
-          <w:sz w:val="28"/>
-          <w:szCs w:val="28"/>
+          <w:rFonts w:ascii="Times New Roman" w:hAnsi="Times New Roman" w:cs="Times New Roman"/>
         </w:rPr>
         <w:lastRenderedPageBreak/>
-        <w:br/>
-      </w:r>
-      <w:r>
-        <w:rPr>
-          <w:rFonts w:ascii="Times New Roman" w:eastAsia="Times New Roman" w:hAnsi="Times New Roman" w:cs="Times New Roman"/>
-          <w:b/>
-          <w:sz w:val="28"/>
-          <w:szCs w:val="28"/>
-        </w:rPr>
         <w:t>4</w:t>
       </w:r>
       <w:r>
         <w:rPr>
-          <w:rFonts w:ascii="Times New Roman" w:eastAsia="Times New Roman" w:hAnsi="Times New Roman" w:cs="Times New Roman"/>
-          <w:b/>
-          <w:sz w:val="28"/>
-          <w:szCs w:val="28"/>
+          <w:rFonts w:ascii="Times New Roman" w:hAnsi="Times New Roman" w:cs="Times New Roman"/>
         </w:rPr>
         <w:t>. Requisitos del proyecto</w:t>
       </w:r>
+      <w:bookmarkEnd w:id="5"/>
     </w:p>
     <w:tbl>
       <w:tblPr>
@@ -1454,57 +2078,23 @@
                 <w:sz w:val="24"/>
                 <w:szCs w:val="24"/>
               </w:rPr>
-              <w:t xml:space="preserve"> por placa, </w:t>
-            </w:r>
-            <w:r>
-              <w:rPr>
-                <w:rFonts w:ascii="Times New Roman" w:eastAsia="Times New Roman" w:hAnsi="Times New Roman" w:cs="Times New Roman"/>
-                <w:sz w:val="24"/>
-                <w:szCs w:val="24"/>
-              </w:rPr>
-              <w:t>mostrar el detalle</w:t>
-            </w:r>
-            <w:r>
-              <w:rPr>
-                <w:rFonts w:ascii="Times New Roman" w:eastAsia="Times New Roman" w:hAnsi="Times New Roman" w:cs="Times New Roman"/>
-                <w:sz w:val="24"/>
-                <w:szCs w:val="24"/>
-              </w:rPr>
-              <w:t xml:space="preserve"> del </w:t>
-            </w:r>
-            <w:proofErr w:type="spellStart"/>
-            <w:r>
-              <w:rPr>
-                <w:rFonts w:ascii="Times New Roman" w:eastAsia="Times New Roman" w:hAnsi="Times New Roman" w:cs="Times New Roman"/>
-                <w:sz w:val="24"/>
-                <w:szCs w:val="24"/>
-              </w:rPr>
-              <w:t>vehiculo</w:t>
-            </w:r>
-            <w:proofErr w:type="spellEnd"/>
-            <w:r>
-              <w:rPr>
-                <w:rFonts w:ascii="Times New Roman" w:eastAsia="Times New Roman" w:hAnsi="Times New Roman" w:cs="Times New Roman"/>
-                <w:sz w:val="24"/>
-                <w:szCs w:val="24"/>
-              </w:rPr>
-              <w:t xml:space="preserve">, </w:t>
-            </w:r>
-            <w:r>
-              <w:rPr>
-                <w:rFonts w:ascii="Times New Roman" w:eastAsia="Times New Roman" w:hAnsi="Times New Roman" w:cs="Times New Roman"/>
-                <w:sz w:val="24"/>
-                <w:szCs w:val="24"/>
-              </w:rPr>
-              <w:t>sus infracciones</w:t>
-            </w:r>
-            <w:r>
-              <w:rPr>
-                <w:rFonts w:ascii="Times New Roman" w:eastAsia="Times New Roman" w:hAnsi="Times New Roman" w:cs="Times New Roman"/>
-                <w:sz w:val="24"/>
-                <w:szCs w:val="24"/>
-              </w:rPr>
-              <w:t xml:space="preserve"> y denuncias.</w:t>
+              <w:t xml:space="preserve"> por placa, mostrar el detalle del </w:t>
+            </w:r>
+            <w:r>
+              <w:rPr>
+                <w:rFonts w:ascii="Times New Roman" w:eastAsia="Times New Roman" w:hAnsi="Times New Roman" w:cs="Times New Roman"/>
+                <w:sz w:val="24"/>
+                <w:szCs w:val="24"/>
+              </w:rPr>
+              <w:t>vehículo</w:t>
+            </w:r>
+            <w:r>
+              <w:rPr>
+                <w:rFonts w:ascii="Times New Roman" w:eastAsia="Times New Roman" w:hAnsi="Times New Roman" w:cs="Times New Roman"/>
+                <w:sz w:val="24"/>
+                <w:szCs w:val="24"/>
+              </w:rPr>
+              <w:t>, sus infracciones y denuncias.</w:t>
             </w:r>
           </w:p>
         </w:tc>
@@ -1612,7 +2202,6 @@
               </w:rPr>
               <w:t xml:space="preserve">El sistema debe permitir subir la imagen </w:t>
             </w:r>
-            <w:proofErr w:type="spellStart"/>
             <w:r>
               <w:rPr>
                 <w:rFonts w:ascii="Times New Roman" w:eastAsia="Times New Roman" w:hAnsi="Times New Roman" w:cs="Times New Roman"/>
@@ -1627,16 +2216,7 @@
                 <w:sz w:val="24"/>
                 <w:szCs w:val="24"/>
               </w:rPr>
-              <w:t>l</w:t>
-            </w:r>
-            <w:proofErr w:type="spellEnd"/>
-            <w:r>
-              <w:rPr>
-                <w:rFonts w:ascii="Times New Roman" w:eastAsia="Times New Roman" w:hAnsi="Times New Roman" w:cs="Times New Roman"/>
-                <w:sz w:val="24"/>
-                <w:szCs w:val="24"/>
-              </w:rPr>
-              <w:t xml:space="preserve"> código de</w:t>
+              <w:t>l código de</w:t>
             </w:r>
             <w:r>
               <w:rPr>
@@ -1715,16 +2295,14 @@
               </w:rPr>
               <w:t xml:space="preserve">El sistema debe permitir realizar comentarios sobre un </w:t>
             </w:r>
-            <w:proofErr w:type="spellStart"/>
-            <w:r>
-              <w:rPr>
-                <w:rFonts w:ascii="Times New Roman" w:eastAsia="Times New Roman" w:hAnsi="Times New Roman" w:cs="Times New Roman"/>
-                <w:sz w:val="24"/>
-                <w:szCs w:val="24"/>
-              </w:rPr>
-              <w:t>vehiculo</w:t>
-            </w:r>
-            <w:proofErr w:type="spellEnd"/>
+            <w:r>
+              <w:rPr>
+                <w:rFonts w:ascii="Times New Roman" w:eastAsia="Times New Roman" w:hAnsi="Times New Roman" w:cs="Times New Roman"/>
+                <w:sz w:val="24"/>
+                <w:szCs w:val="24"/>
+              </w:rPr>
+              <w:t>vehículo</w:t>
+            </w:r>
             <w:r>
               <w:rPr>
                 <w:rFonts w:ascii="Times New Roman" w:eastAsia="Times New Roman" w:hAnsi="Times New Roman" w:cs="Times New Roman"/>
@@ -1786,16 +2364,14 @@
               </w:rPr>
               <w:t xml:space="preserve">El sistema debe permitir realizar una denuncia a un </w:t>
             </w:r>
-            <w:proofErr w:type="spellStart"/>
-            <w:r>
-              <w:rPr>
-                <w:rFonts w:ascii="Times New Roman" w:eastAsia="Times New Roman" w:hAnsi="Times New Roman" w:cs="Times New Roman"/>
-                <w:sz w:val="24"/>
-                <w:szCs w:val="24"/>
-              </w:rPr>
-              <w:t>vehiculo</w:t>
-            </w:r>
-            <w:proofErr w:type="spellEnd"/>
+            <w:r>
+              <w:rPr>
+                <w:rFonts w:ascii="Times New Roman" w:eastAsia="Times New Roman" w:hAnsi="Times New Roman" w:cs="Times New Roman"/>
+                <w:sz w:val="24"/>
+                <w:szCs w:val="24"/>
+              </w:rPr>
+              <w:t>vehículo</w:t>
+            </w:r>
             <w:r>
               <w:rPr>
                 <w:rFonts w:ascii="Times New Roman" w:eastAsia="Times New Roman" w:hAnsi="Times New Roman" w:cs="Times New Roman"/>
@@ -1865,16 +2441,14 @@
               </w:rPr>
               <w:t xml:space="preserve">los detalles del </w:t>
             </w:r>
-            <w:proofErr w:type="spellStart"/>
-            <w:r>
-              <w:rPr>
-                <w:rFonts w:ascii="Times New Roman" w:eastAsia="Times New Roman" w:hAnsi="Times New Roman" w:cs="Times New Roman"/>
-                <w:sz w:val="24"/>
-                <w:szCs w:val="24"/>
-              </w:rPr>
-              <w:t>vehiculo</w:t>
-            </w:r>
-            <w:proofErr w:type="spellEnd"/>
+            <w:r>
+              <w:rPr>
+                <w:rFonts w:ascii="Times New Roman" w:eastAsia="Times New Roman" w:hAnsi="Times New Roman" w:cs="Times New Roman"/>
+                <w:sz w:val="24"/>
+                <w:szCs w:val="24"/>
+              </w:rPr>
+              <w:t>vehículo</w:t>
+            </w:r>
             <w:r>
               <w:rPr>
                 <w:rFonts w:ascii="Times New Roman" w:eastAsia="Times New Roman" w:hAnsi="Times New Roman" w:cs="Times New Roman"/>
@@ -1936,16 +2510,14 @@
               </w:rPr>
               <w:t xml:space="preserve">El sistema debe permitir listar las placas </w:t>
             </w:r>
-            <w:proofErr w:type="spellStart"/>
-            <w:r>
-              <w:rPr>
-                <w:rFonts w:ascii="Times New Roman" w:eastAsia="Times New Roman" w:hAnsi="Times New Roman" w:cs="Times New Roman"/>
-                <w:sz w:val="24"/>
-                <w:szCs w:val="24"/>
-              </w:rPr>
-              <w:t>mas</w:t>
-            </w:r>
-            <w:proofErr w:type="spellEnd"/>
+            <w:r>
+              <w:rPr>
+                <w:rFonts w:ascii="Times New Roman" w:eastAsia="Times New Roman" w:hAnsi="Times New Roman" w:cs="Times New Roman"/>
+                <w:sz w:val="24"/>
+                <w:szCs w:val="24"/>
+              </w:rPr>
+              <w:t>más</w:t>
+            </w:r>
             <w:r>
               <w:rPr>
                 <w:rFonts w:ascii="Times New Roman" w:eastAsia="Times New Roman" w:hAnsi="Times New Roman" w:cs="Times New Roman"/>
@@ -1954,16 +2526,14 @@
               </w:rPr>
               <w:t xml:space="preserve"> buscadas del </w:t>
             </w:r>
-            <w:proofErr w:type="spellStart"/>
-            <w:r>
-              <w:rPr>
-                <w:rFonts w:ascii="Times New Roman" w:eastAsia="Times New Roman" w:hAnsi="Times New Roman" w:cs="Times New Roman"/>
-                <w:sz w:val="24"/>
-                <w:szCs w:val="24"/>
-              </w:rPr>
-              <w:t>dia</w:t>
-            </w:r>
-            <w:proofErr w:type="spellEnd"/>
+            <w:r>
+              <w:rPr>
+                <w:rFonts w:ascii="Times New Roman" w:eastAsia="Times New Roman" w:hAnsi="Times New Roman" w:cs="Times New Roman"/>
+                <w:sz w:val="24"/>
+                <w:szCs w:val="24"/>
+              </w:rPr>
+              <w:t>día</w:t>
+            </w:r>
             <w:r>
               <w:rPr>
                 <w:rFonts w:ascii="Times New Roman" w:eastAsia="Times New Roman" w:hAnsi="Times New Roman" w:cs="Times New Roman"/>
@@ -1990,35 +2560,25 @@
     </w:p>
     <w:p>
       <w:pPr>
-        <w:spacing w:after="0" w:line="360" w:lineRule="auto"/>
-        <w:jc w:val="both"/>
-        <w:rPr>
-          <w:rFonts w:ascii="Times New Roman" w:eastAsia="Times New Roman" w:hAnsi="Times New Roman" w:cs="Times New Roman"/>
-          <w:b/>
-          <w:sz w:val="28"/>
-          <w:szCs w:val="28"/>
-        </w:rPr>
-      </w:pPr>
+        <w:pStyle w:val="Ttulo2"/>
+        <w:rPr>
+          <w:rFonts w:ascii="Times New Roman" w:hAnsi="Times New Roman" w:cs="Times New Roman"/>
+        </w:rPr>
+      </w:pPr>
+      <w:bookmarkStart w:id="6" w:name="_Toc428809566"/>
       <w:r>
         <w:rPr>
-          <w:rFonts w:ascii="Times New Roman" w:eastAsia="Times New Roman" w:hAnsi="Times New Roman" w:cs="Times New Roman"/>
-          <w:b/>
-          <w:sz w:val="28"/>
-          <w:szCs w:val="28"/>
+          <w:rFonts w:ascii="Times New Roman" w:hAnsi="Times New Roman" w:cs="Times New Roman"/>
         </w:rPr>
         <w:t>5</w:t>
       </w:r>
       <w:r>
         <w:rPr>
-          <w:rFonts w:ascii="Times New Roman" w:eastAsia="Times New Roman" w:hAnsi="Times New Roman" w:cs="Times New Roman"/>
-          <w:b/>
-          <w:sz w:val="28"/>
-          <w:szCs w:val="28"/>
+          <w:rFonts w:ascii="Times New Roman" w:hAnsi="Times New Roman" w:cs="Times New Roman"/>
         </w:rPr>
         <w:t>. Objetivos del proyecto</w:t>
       </w:r>
-      <w:bookmarkStart w:id="1" w:name="_GoBack"/>
-      <w:bookmarkEnd w:id="1"/>
+      <w:bookmarkEnd w:id="6"/>
     </w:p>
     <w:tbl>
       <w:tblPr>
@@ -2189,16 +2749,14 @@
               </w:rPr>
               <w:t xml:space="preserve">de cualquier tipo a un </w:t>
             </w:r>
-            <w:proofErr w:type="spellStart"/>
-            <w:r>
-              <w:rPr>
-                <w:rFonts w:ascii="Times New Roman" w:eastAsia="Times New Roman" w:hAnsi="Times New Roman" w:cs="Times New Roman"/>
-                <w:sz w:val="24"/>
-                <w:szCs w:val="24"/>
-              </w:rPr>
-              <w:t>vehiculo</w:t>
-            </w:r>
-            <w:proofErr w:type="spellEnd"/>
+            <w:r>
+              <w:rPr>
+                <w:rFonts w:ascii="Times New Roman" w:eastAsia="Times New Roman" w:hAnsi="Times New Roman" w:cs="Times New Roman"/>
+                <w:sz w:val="24"/>
+                <w:szCs w:val="24"/>
+              </w:rPr>
+              <w:t>vehículo</w:t>
+            </w:r>
             <w:r>
               <w:rPr>
                 <w:rFonts w:ascii="Times New Roman" w:eastAsia="Times New Roman" w:hAnsi="Times New Roman" w:cs="Times New Roman"/>
@@ -2453,46 +3011,26 @@
     </w:tbl>
     <w:p>
       <w:pPr>
-        <w:spacing w:line="360" w:lineRule="auto"/>
-      </w:pPr>
-    </w:p>
-    <w:p>
-      <w:pPr>
-        <w:spacing w:line="360" w:lineRule="auto"/>
-        <w:rPr>
-          <w:rFonts w:ascii="Times New Roman" w:eastAsia="Times New Roman" w:hAnsi="Times New Roman" w:cs="Times New Roman"/>
-          <w:b/>
-          <w:sz w:val="28"/>
-          <w:szCs w:val="28"/>
-        </w:rPr>
-      </w:pPr>
+        <w:pStyle w:val="Ttulo2"/>
+        <w:rPr>
+          <w:rFonts w:ascii="Times New Roman" w:hAnsi="Times New Roman" w:cs="Times New Roman"/>
+        </w:rPr>
+      </w:pPr>
+      <w:bookmarkStart w:id="7" w:name="_Toc428809567"/>
       <w:r>
         <w:rPr>
-          <w:rFonts w:ascii="Times New Roman" w:eastAsia="Times New Roman" w:hAnsi="Times New Roman" w:cs="Times New Roman"/>
-          <w:b/>
-          <w:sz w:val="28"/>
-          <w:szCs w:val="28"/>
-        </w:rPr>
-        <w:t>6</w:t>
+          <w:rFonts w:ascii="Times New Roman" w:hAnsi="Times New Roman" w:cs="Times New Roman"/>
+        </w:rPr>
+        <w:lastRenderedPageBreak/>
+        <w:t xml:space="preserve">6. </w:t>
       </w:r>
       <w:r>
         <w:rPr>
-          <w:rFonts w:ascii="Times New Roman" w:eastAsia="Times New Roman" w:hAnsi="Times New Roman" w:cs="Times New Roman"/>
-          <w:b/>
-          <w:sz w:val="28"/>
-          <w:szCs w:val="28"/>
-        </w:rPr>
-        <w:t xml:space="preserve">. </w:t>
-      </w:r>
-      <w:r>
-        <w:rPr>
-          <w:rFonts w:ascii="Times New Roman" w:eastAsia="Times New Roman" w:hAnsi="Times New Roman" w:cs="Times New Roman"/>
-          <w:b/>
-          <w:sz w:val="28"/>
-          <w:szCs w:val="28"/>
+          <w:rFonts w:ascii="Times New Roman" w:hAnsi="Times New Roman" w:cs="Times New Roman"/>
         </w:rPr>
         <w:t>Cronograma de Hitos del proyecto</w:t>
       </w:r>
+      <w:bookmarkEnd w:id="7"/>
     </w:p>
     <w:tbl>
       <w:tblPr>
@@ -2644,7 +3182,7 @@
                 <w:sz w:val="24"/>
                 <w:szCs w:val="24"/>
               </w:rPr>
-              <w:t>Plan de proyecto y cronograma</w:t>
+              <w:t>Gestión</w:t>
             </w:r>
           </w:p>
         </w:tc>
@@ -2668,6 +3206,77 @@
                 <w:szCs w:val="24"/>
               </w:rPr>
               <w:t>26/08/15</w:t>
+            </w:r>
+          </w:p>
+        </w:tc>
+      </w:tr>
+      <w:tr>
+        <w:tc>
+          <w:tcPr>
+            <w:tcW w:w="1129" w:type="dxa"/>
+          </w:tcPr>
+          <w:p>
+            <w:pPr>
+              <w:spacing w:line="360" w:lineRule="auto"/>
+              <w:rPr>
+                <w:rFonts w:ascii="Times New Roman" w:eastAsia="Times New Roman" w:hAnsi="Times New Roman" w:cs="Times New Roman"/>
+                <w:sz w:val="24"/>
+                <w:szCs w:val="24"/>
+              </w:rPr>
+            </w:pPr>
+            <w:r>
+              <w:rPr>
+                <w:rFonts w:ascii="Times New Roman" w:eastAsia="Times New Roman" w:hAnsi="Times New Roman" w:cs="Times New Roman"/>
+                <w:sz w:val="24"/>
+                <w:szCs w:val="24"/>
+              </w:rPr>
+              <w:t>2</w:t>
+            </w:r>
+          </w:p>
+        </w:tc>
+        <w:tc>
+          <w:tcPr>
+            <w:tcW w:w="4727" w:type="dxa"/>
+          </w:tcPr>
+          <w:p>
+            <w:pPr>
+              <w:spacing w:line="360" w:lineRule="auto"/>
+              <w:rPr>
+                <w:rFonts w:ascii="Times New Roman" w:eastAsia="Times New Roman" w:hAnsi="Times New Roman" w:cs="Times New Roman"/>
+                <w:sz w:val="24"/>
+                <w:szCs w:val="24"/>
+              </w:rPr>
+            </w:pPr>
+            <w:r>
+              <w:rPr>
+                <w:rFonts w:ascii="Times New Roman" w:eastAsia="Times New Roman" w:hAnsi="Times New Roman" w:cs="Times New Roman"/>
+                <w:sz w:val="24"/>
+                <w:szCs w:val="24"/>
+              </w:rPr>
+              <w:t>Negocio</w:t>
+            </w:r>
+          </w:p>
+        </w:tc>
+        <w:tc>
+          <w:tcPr>
+            <w:tcW w:w="2638" w:type="dxa"/>
+          </w:tcPr>
+          <w:p>
+            <w:pPr>
+              <w:spacing w:line="360" w:lineRule="auto"/>
+              <w:rPr>
+                <w:rFonts w:ascii="Times New Roman" w:eastAsia="Times New Roman" w:hAnsi="Times New Roman" w:cs="Times New Roman"/>
+                <w:sz w:val="24"/>
+                <w:szCs w:val="24"/>
+              </w:rPr>
+            </w:pPr>
+            <w:r>
+              <w:rPr>
+                <w:rFonts w:ascii="Times New Roman" w:eastAsia="Times New Roman" w:hAnsi="Times New Roman" w:cs="Times New Roman"/>
+                <w:sz w:val="24"/>
+                <w:szCs w:val="24"/>
+              </w:rPr>
+              <w:t>02/09/15</w:t>
             </w:r>
           </w:p>
         </w:tc>
@@ -2970,23 +3579,19 @@
     </w:p>
     <w:p>
       <w:pPr>
-        <w:spacing w:line="360" w:lineRule="auto"/>
-        <w:rPr>
-          <w:rFonts w:ascii="Times New Roman" w:eastAsia="Times New Roman" w:hAnsi="Times New Roman" w:cs="Times New Roman"/>
-          <w:b/>
-          <w:sz w:val="28"/>
-          <w:szCs w:val="28"/>
-        </w:rPr>
-      </w:pPr>
+        <w:pStyle w:val="Ttulo2"/>
+        <w:rPr>
+          <w:rFonts w:ascii="Times New Roman" w:hAnsi="Times New Roman" w:cs="Times New Roman"/>
+        </w:rPr>
+      </w:pPr>
+      <w:bookmarkStart w:id="8" w:name="_Toc428809568"/>
       <w:r>
         <w:rPr>
-          <w:rFonts w:ascii="Times New Roman" w:eastAsia="Times New Roman" w:hAnsi="Times New Roman" w:cs="Times New Roman"/>
-          <w:b/>
-          <w:sz w:val="28"/>
-          <w:szCs w:val="28"/>
+          <w:rFonts w:ascii="Times New Roman" w:hAnsi="Times New Roman" w:cs="Times New Roman"/>
         </w:rPr>
         <w:t>7. Personal y recursos pre asignados</w:t>
       </w:r>
+      <w:bookmarkEnd w:id="8"/>
     </w:p>
     <w:tbl>
       <w:tblPr>
@@ -3120,13 +3725,14 @@
             <w:pPr>
               <w:spacing w:line="360" w:lineRule="auto"/>
             </w:pPr>
-            <w:proofErr w:type="spellStart"/>
-            <w:r>
-              <w:t>Lennis</w:t>
-            </w:r>
-            <w:proofErr w:type="spellEnd"/>
+            <w:r>
+              <w:t>Lenis</w:t>
+            </w:r>
             <w:r>
               <w:t xml:space="preserve"> Wong</w:t>
+            </w:r>
+            <w:r>
+              <w:t xml:space="preserve"> Portillo</w:t>
             </w:r>
           </w:p>
         </w:tc>
@@ -3166,19 +3772,15 @@
             <w:pPr>
               <w:spacing w:line="360" w:lineRule="auto"/>
             </w:pPr>
-            <w:proofErr w:type="spellStart"/>
-            <w:r>
-              <w:t>Jorje</w:t>
-            </w:r>
-            <w:proofErr w:type="spellEnd"/>
+            <w:r>
+              <w:t>Jorge</w:t>
+            </w:r>
             <w:r>
               <w:t xml:space="preserve"> Luis </w:t>
             </w:r>
-            <w:proofErr w:type="spellStart"/>
-            <w:r>
-              <w:t>Ramirez</w:t>
-            </w:r>
-            <w:proofErr w:type="spellEnd"/>
+            <w:r>
+              <w:t>Ramírez</w:t>
+            </w:r>
             <w:r>
               <w:t xml:space="preserve"> Huerta</w:t>
             </w:r>
@@ -3228,11 +3830,9 @@
             <w:r>
               <w:t xml:space="preserve"> Castillo </w:t>
             </w:r>
-            <w:proofErr w:type="spellStart"/>
-            <w:r>
-              <w:t>Rodriguez</w:t>
-            </w:r>
-            <w:proofErr w:type="spellEnd"/>
+            <w:r>
+              <w:t>Rodríguez</w:t>
+            </w:r>
           </w:p>
         </w:tc>
       </w:tr>
@@ -3337,8 +3937,8 @@
       </w:pPr>
     </w:p>
     <w:sectPr>
-      <w:headerReference w:type="default" r:id="rId7"/>
-      <w:footerReference w:type="default" r:id="rId8"/>
+      <w:headerReference w:type="default" r:id="rId8"/>
+      <w:footerReference w:type="default" r:id="rId9"/>
       <w:pgSz w:w="11906" w:h="16838"/>
       <w:pgMar w:top="1417" w:right="1701" w:bottom="1417" w:left="1701" w:header="720" w:footer="720" w:gutter="0"/>
       <w:pgNumType w:start="1"/>
@@ -3479,7 +4079,7 @@
               <w:noProof/>
               <w:color w:val="auto"/>
             </w:rPr>
-            <w:t>4</w:t>
+            <w:t>5</w:t>
           </w:r>
           <w:r>
             <w:rPr>
@@ -3522,7 +4122,7 @@
               <w:noProof/>
               <w:color w:val="auto"/>
             </w:rPr>
-            <w:t>4</w:t>
+            <w:t>5</w:t>
           </w:r>
           <w:r>
             <w:rPr>
@@ -3599,7 +4199,7 @@
           <w:r>
             <w:rPr>
               <w:noProof/>
-              <w:lang w:val="es-PE" w:eastAsia="es-PE"/>
+              <w:lang w:val="es-ES" w:eastAsia="es-ES"/>
             </w:rPr>
             <w:drawing>
               <wp:anchor distT="0" distB="0" distL="114300" distR="114300" simplePos="0" relativeHeight="251658240" behindDoc="0" locked="0" layoutInCell="1" allowOverlap="1" wp14:anchorId="16AE2AFC" wp14:editId="32B3B773">
@@ -3678,7 +4278,7 @@
     <w:r>
       <w:rPr>
         <w:noProof/>
-        <w:lang w:val="es-PE" w:eastAsia="es-PE"/>
+        <w:lang w:val="es-ES" w:eastAsia="es-ES"/>
       </w:rPr>
       <w:drawing>
         <wp:anchor distT="0" distB="0" distL="114300" distR="114300" simplePos="0" relativeHeight="251660288" behindDoc="0" locked="0" layoutInCell="1" allowOverlap="1" wp14:anchorId="3EEBF476" wp14:editId="7D0E1BEB">
@@ -3749,7 +4349,7 @@
     <w:r>
       <w:rPr>
         <w:noProof/>
-        <w:lang w:val="es-PE" w:eastAsia="es-PE"/>
+        <w:lang w:val="es-ES" w:eastAsia="es-ES"/>
       </w:rPr>
       <mc:AlternateContent>
         <mc:Choice Requires="wps">
@@ -3821,7 +4421,7 @@
 
 <file path=word/numbering.xml><?xml version="1.0" encoding="utf-8"?>
 <w:numbering xmlns:wpc="http://schemas.microsoft.com/office/word/2010/wordprocessingCanvas" xmlns:mc="http://schemas.openxmlformats.org/markup-compatibility/2006" xmlns:o="urn:schemas-microsoft-com:office:office" xmlns:r="http://schemas.openxmlformats.org/officeDocument/2006/relationships" xmlns:m="http://schemas.openxmlformats.org/officeDocument/2006/math" xmlns:v="urn:schemas-microsoft-com:vml" xmlns:wp14="http://schemas.microsoft.com/office/word/2010/wordprocessingDrawing" xmlns:wp="http://schemas.openxmlformats.org/drawingml/2006/wordprocessingDrawing" xmlns:w10="urn:schemas-microsoft-com:office:word" xmlns:w="http://schemas.openxmlformats.org/wordprocessingml/2006/main" xmlns:w14="http://schemas.microsoft.com/office/word/2010/wordml" xmlns:w15="http://schemas.microsoft.com/office/word/2012/wordml" xmlns:wpg="http://schemas.microsoft.com/office/word/2010/wordprocessingGroup" xmlns:wpi="http://schemas.microsoft.com/office/word/2010/wordprocessingInk" xmlns:wne="http://schemas.microsoft.com/office/word/2006/wordml" xmlns:wps="http://schemas.microsoft.com/office/word/2010/wordprocessingShape" mc:Ignorable="w14 w15 wp14">
-  <w:abstractNum w:abstractNumId="0">
+  <w:abstractNum w:abstractNumId="0" w15:restartNumberingAfterBreak="0">
     <w:nsid w:val="0311511C"/>
     <w:multiLevelType w:val="multilevel"/>
     <w:tmpl w:val="DE6C7628"/>
@@ -3936,7 +4536,7 @@
       </w:rPr>
     </w:lvl>
   </w:abstractNum>
-  <w:abstractNum w:abstractNumId="1">
+  <w:abstractNum w:abstractNumId="1" w15:restartNumberingAfterBreak="0">
     <w:nsid w:val="2BA92D0E"/>
     <w:multiLevelType w:val="hybridMultilevel"/>
     <w:tmpl w:val="C61A6654"/>
@@ -4549,7 +5149,6 @@
   <w:style w:type="character" w:default="1" w:styleId="Fuentedeprrafopredeter">
     <w:name w:val="Default Paragraph Font"/>
     <w:uiPriority w:val="1"/>
-    <w:semiHidden/>
     <w:unhideWhenUsed/>
   </w:style>
   <w:style w:type="table" w:default="1" w:styleId="Tablanormal">
@@ -4621,12 +5220,6 @@
     <w:tblPr>
       <w:tblStyleRowBandSize w:val="1"/>
       <w:tblStyleColBandSize w:val="1"/>
-      <w:tblCellMar>
-        <w:top w:w="0" w:type="dxa"/>
-        <w:left w:w="0" w:type="dxa"/>
-        <w:bottom w:w="0" w:type="dxa"/>
-        <w:right w:w="0" w:type="dxa"/>
-      </w:tblCellMar>
     </w:tblPr>
   </w:style>
   <w:style w:type="table" w:customStyle="1" w:styleId="a0">
@@ -4690,9 +5283,7 @@
       <w:tblStyleRowBandSize w:val="1"/>
       <w:tblStyleColBandSize w:val="1"/>
       <w:tblCellMar>
-        <w:top w:w="0" w:type="dxa"/>
         <w:left w:w="115" w:type="dxa"/>
-        <w:bottom w:w="0" w:type="dxa"/>
         <w:right w:w="115" w:type="dxa"/>
       </w:tblCellMar>
     </w:tblPr>
@@ -4706,9 +5297,7 @@
       <w:tblStyleRowBandSize w:val="1"/>
       <w:tblStyleColBandSize w:val="1"/>
       <w:tblCellMar>
-        <w:top w:w="0" w:type="dxa"/>
         <w:left w:w="115" w:type="dxa"/>
-        <w:bottom w:w="0" w:type="dxa"/>
         <w:right w:w="115" w:type="dxa"/>
       </w:tblCellMar>
     </w:tblPr>
@@ -4722,9 +5311,7 @@
       <w:tblStyleRowBandSize w:val="1"/>
       <w:tblStyleColBandSize w:val="1"/>
       <w:tblCellMar>
-        <w:top w:w="0" w:type="dxa"/>
         <w:left w:w="115" w:type="dxa"/>
-        <w:bottom w:w="0" w:type="dxa"/>
         <w:right w:w="115" w:type="dxa"/>
       </w:tblCellMar>
     </w:tblPr>
@@ -4738,9 +5325,7 @@
       <w:tblStyleRowBandSize w:val="1"/>
       <w:tblStyleColBandSize w:val="1"/>
       <w:tblCellMar>
-        <w:top w:w="0" w:type="dxa"/>
         <w:left w:w="115" w:type="dxa"/>
-        <w:bottom w:w="0" w:type="dxa"/>
         <w:right w:w="115" w:type="dxa"/>
       </w:tblCellMar>
     </w:tblPr>
@@ -4754,9 +5339,7 @@
       <w:tblStyleRowBandSize w:val="1"/>
       <w:tblStyleColBandSize w:val="1"/>
       <w:tblCellMar>
-        <w:top w:w="0" w:type="dxa"/>
         <w:left w:w="115" w:type="dxa"/>
-        <w:bottom w:w="0" w:type="dxa"/>
         <w:right w:w="115" w:type="dxa"/>
       </w:tblCellMar>
     </w:tblPr>
@@ -4770,9 +5353,7 @@
       <w:tblStyleRowBandSize w:val="1"/>
       <w:tblStyleColBandSize w:val="1"/>
       <w:tblCellMar>
-        <w:top w:w="0" w:type="dxa"/>
         <w:left w:w="115" w:type="dxa"/>
-        <w:bottom w:w="0" w:type="dxa"/>
         <w:right w:w="115" w:type="dxa"/>
       </w:tblCellMar>
     </w:tblPr>
@@ -4786,9 +5367,7 @@
       <w:tblStyleRowBandSize w:val="1"/>
       <w:tblStyleColBandSize w:val="1"/>
       <w:tblCellMar>
-        <w:top w:w="0" w:type="dxa"/>
         <w:left w:w="115" w:type="dxa"/>
-        <w:bottom w:w="0" w:type="dxa"/>
         <w:right w:w="115" w:type="dxa"/>
       </w:tblCellMar>
     </w:tblPr>
@@ -4802,9 +5381,7 @@
       <w:tblStyleRowBandSize w:val="1"/>
       <w:tblStyleColBandSize w:val="1"/>
       <w:tblCellMar>
-        <w:top w:w="0" w:type="dxa"/>
         <w:left w:w="115" w:type="dxa"/>
-        <w:bottom w:w="0" w:type="dxa"/>
         <w:right w:w="115" w:type="dxa"/>
       </w:tblCellMar>
     </w:tblPr>
@@ -4911,17 +5488,10 @@
     <w:tblPr>
       <w:tblStyleRowBandSize w:val="1"/>
       <w:tblStyleColBandSize w:val="1"/>
-      <w:tblInd w:w="0" w:type="dxa"/>
       <w:tblBorders>
         <w:top w:val="single" w:sz="18" w:space="0" w:color="auto"/>
         <w:bottom w:val="single" w:sz="18" w:space="0" w:color="auto"/>
       </w:tblBorders>
-      <w:tblCellMar>
-        <w:top w:w="0" w:type="dxa"/>
-        <w:left w:w="108" w:type="dxa"/>
-        <w:bottom w:w="0" w:type="dxa"/>
-        <w:right w:w="108" w:type="dxa"/>
-      </w:tblCellMar>
     </w:tblPr>
     <w:tblStylePr w:type="firstRow">
       <w:pPr>
@@ -5058,7 +5628,6 @@
       <w:spacing w:after="0" w:line="240" w:lineRule="auto"/>
     </w:pPr>
     <w:tblPr>
-      <w:tblInd w:w="0" w:type="dxa"/>
       <w:tblBorders>
         <w:top w:val="single" w:sz="4" w:space="0" w:color="auto"/>
         <w:left w:val="single" w:sz="4" w:space="0" w:color="auto"/>
@@ -5067,12 +5636,6 @@
         <w:insideH w:val="single" w:sz="4" w:space="0" w:color="auto"/>
         <w:insideV w:val="single" w:sz="4" w:space="0" w:color="auto"/>
       </w:tblBorders>
-      <w:tblCellMar>
-        <w:top w:w="0" w:type="dxa"/>
-        <w:left w:w="108" w:type="dxa"/>
-        <w:bottom w:w="0" w:type="dxa"/>
-        <w:right w:w="108" w:type="dxa"/>
-      </w:tblCellMar>
     </w:tblPr>
   </w:style>
   <w:style w:type="table" w:styleId="Tablanormal3">
@@ -5086,13 +5649,6 @@
     <w:tblPr>
       <w:tblStyleRowBandSize w:val="1"/>
       <w:tblStyleColBandSize w:val="1"/>
-      <w:tblInd w:w="0" w:type="dxa"/>
-      <w:tblCellMar>
-        <w:top w:w="0" w:type="dxa"/>
-        <w:left w:w="108" w:type="dxa"/>
-        <w:bottom w:w="0" w:type="dxa"/>
-        <w:right w:w="108" w:type="dxa"/>
-      </w:tblCellMar>
     </w:tblPr>
     <w:tblStylePr w:type="firstRow">
       <w:rPr>
@@ -5185,6 +5741,52 @@
       <w:ind w:left="720"/>
       <w:contextualSpacing/>
     </w:pPr>
+  </w:style>
+  <w:style w:type="paragraph" w:styleId="TtulodeTDC">
+    <w:name w:val="TOC Heading"/>
+    <w:basedOn w:val="Ttulo1"/>
+    <w:next w:val="Normal"/>
+    <w:uiPriority w:val="39"/>
+    <w:unhideWhenUsed/>
+    <w:qFormat/>
+    <w:rsid w:val="00B81116"/>
+    <w:pPr>
+      <w:spacing w:before="240" w:after="0" w:line="259" w:lineRule="auto"/>
+      <w:contextualSpacing w:val="0"/>
+      <w:outlineLvl w:val="9"/>
+    </w:pPr>
+    <w:rPr>
+      <w:rFonts w:asciiTheme="majorHAnsi" w:eastAsiaTheme="majorEastAsia" w:hAnsiTheme="majorHAnsi" w:cstheme="majorBidi"/>
+      <w:b w:val="0"/>
+      <w:color w:val="365F91" w:themeColor="accent1" w:themeShade="BF"/>
+      <w:sz w:val="32"/>
+      <w:szCs w:val="32"/>
+      <w:lang w:val="es-ES" w:eastAsia="es-ES"/>
+    </w:rPr>
+  </w:style>
+  <w:style w:type="paragraph" w:styleId="TDC2">
+    <w:name w:val="toc 2"/>
+    <w:basedOn w:val="Normal"/>
+    <w:next w:val="Normal"/>
+    <w:autoRedefine/>
+    <w:uiPriority w:val="39"/>
+    <w:unhideWhenUsed/>
+    <w:rsid w:val="00B81116"/>
+    <w:pPr>
+      <w:spacing w:after="100"/>
+      <w:ind w:left="220"/>
+    </w:pPr>
+  </w:style>
+  <w:style w:type="character" w:styleId="Hipervnculo">
+    <w:name w:val="Hyperlink"/>
+    <w:basedOn w:val="Fuentedeprrafopredeter"/>
+    <w:uiPriority w:val="99"/>
+    <w:unhideWhenUsed/>
+    <w:rsid w:val="00B81116"/>
+    <w:rPr>
+      <w:color w:val="0000FF" w:themeColor="hyperlink"/>
+      <w:u w:val="single"/>
+    </w:rPr>
   </w:style>
 </w:styles>
 </file>
@@ -5472,4 +6074,16 @@
   <a:objectDefaults/>
   <a:extraClrSchemeLst/>
 </a:theme>
+</file>
+
+<file path=customXml/item1.xml><?xml version="1.0" encoding="utf-8"?>
+<b:Sources xmlns:b="http://schemas.openxmlformats.org/officeDocument/2006/bibliography" xmlns="http://schemas.openxmlformats.org/officeDocument/2006/bibliography" SelectedStyle="\APASixthEditionOfficeOnline.xsl" StyleName="APA" Version="6"/>
+</file>
+
+<file path=customXml/itemProps1.xml><?xml version="1.0" encoding="utf-8"?>
+<ds:datastoreItem xmlns:ds="http://schemas.openxmlformats.org/officeDocument/2006/customXml" ds:itemID="{95E7DC12-861D-4E47-A5AA-3FF48AE16040}">
+  <ds:schemaRefs>
+    <ds:schemaRef ds:uri="http://schemas.openxmlformats.org/officeDocument/2006/bibliography"/>
+  </ds:schemaRefs>
+</ds:datastoreItem>
 </file>
</xml_diff>